<commit_message>
Mise à jour suite au 1er atelier
</commit_message>
<xml_diff>
--- a/002 - Décollage/Proto pression Sigfox/Proto Sigfox.docx
+++ b/002 - Décollage/Proto pression Sigfox/Proto Sigfox.docx
@@ -580,55 +580,31 @@
         </w:numPr>
       </w:pPr>
       <w:r>
-        <w:t>Débrancher votre port USB de la carte Arduino</w:t>
+        <w:t xml:space="preserve">Vérifier les messages sur le </w:t>
+      </w:r>
+      <w:proofErr w:type="spellStart"/>
+      <w:r>
+        <w:t>Back-End</w:t>
+      </w:r>
+      <w:proofErr w:type="spellEnd"/>
+      <w:r>
+        <w:t xml:space="preserve"> Sigfox</w:t>
       </w:r>
     </w:p>
     <w:p>
       <w:pPr>
-        <w:pStyle w:val="Paragraphedeliste"/>
-        <w:rPr>
-          <w:color w:val="FF0000"/>
-          <w:sz w:val="28"/>
-        </w:rPr>
-      </w:pPr>
-      <w:r>
-        <w:rPr>
-          <w:color w:val="FF0000"/>
-          <w:sz w:val="28"/>
-        </w:rPr>
-        <w:t>ATTENTION : NE JAMAIS BRANCHER LES PILES EN MEME TEMPS QUE L’USB</w:t>
-      </w:r>
-    </w:p>
-    <w:p>
-      <w:pPr>
-        <w:pStyle w:val="Paragraphedeliste"/>
-        <w:numPr>
-          <w:ilvl w:val="0"/>
-          <w:numId w:val="4"/>
-        </w:numPr>
-      </w:pPr>
-      <w:r>
-        <w:t>Brancher 2 Piles en série</w:t>
-      </w:r>
-    </w:p>
-    <w:p>
-      <w:pPr>
-        <w:pStyle w:val="Paragraphedeliste"/>
-        <w:numPr>
-          <w:ilvl w:val="0"/>
-          <w:numId w:val="4"/>
-        </w:numPr>
-      </w:pPr>
-      <w:r>
-        <w:t>Vérifier les messages sur le Back-End Sigfox</w:t>
-      </w:r>
-    </w:p>
-    <w:p>
-      <w:pPr>
         <w:pStyle w:val="Titre2"/>
       </w:pPr>
       <w:r>
-        <w:t>Dé-formattage des données sous Sigfox</w:t>
+        <w:t>Dé-</w:t>
+      </w:r>
+      <w:proofErr w:type="spellStart"/>
+      <w:r>
+        <w:t>formattage</w:t>
+      </w:r>
+      <w:proofErr w:type="spellEnd"/>
+      <w:r>
+        <w:t xml:space="preserve"> des données sous Sigfox</w:t>
       </w:r>
     </w:p>
     <w:p>
@@ -640,8 +616,13 @@
         </w:numPr>
       </w:pPr>
       <w:r>
-        <w:t>Via l’édition du Type de device</w:t>
-      </w:r>
+        <w:t xml:space="preserve">Via l’édition du Type de </w:t>
+      </w:r>
+      <w:proofErr w:type="spellStart"/>
+      <w:r>
+        <w:t>device</w:t>
+      </w:r>
+      <w:proofErr w:type="spellEnd"/>
     </w:p>
     <w:p>
       <w:pPr>
@@ -658,13 +639,37 @@
         <w:t>i</w:t>
       </w:r>
       <w:r>
-        <w:t>ser un parsing « Custom grammar » du format : « </w:t>
-      </w:r>
+        <w:t xml:space="preserve">ser un </w:t>
+      </w:r>
+      <w:proofErr w:type="spellStart"/>
+      <w:r>
+        <w:t>parsing</w:t>
+      </w:r>
+      <w:proofErr w:type="spellEnd"/>
+      <w:r>
+        <w:t xml:space="preserve"> « Custom </w:t>
+      </w:r>
+      <w:proofErr w:type="spellStart"/>
+      <w:r>
+        <w:t>grammar</w:t>
+      </w:r>
+      <w:proofErr w:type="spellEnd"/>
+      <w:r>
+        <w:t> » du format : « </w:t>
+      </w:r>
+      <w:proofErr w:type="gramStart"/>
       <w:r>
         <w:rPr>
           <w:i/>
         </w:rPr>
-        <w:t>temperature:0:int:16:little-endian pression:2:float:32:little-endian</w:t>
+        <w:t>temperature:</w:t>
+      </w:r>
+      <w:proofErr w:type="gramEnd"/>
+      <w:r>
+        <w:rPr>
+          <w:i/>
+        </w:rPr>
+        <w:t>0:int:16:little-endian pression:2:float:32:little-endian</w:t>
       </w:r>
       <w:r>
         <w:t> »</w:t>
@@ -731,33 +736,44 @@
     </w:p>
     <w:p>
       <w:pPr>
-        <w:pStyle w:val="Paragraphedeliste"/>
-        <w:numPr>
-          <w:ilvl w:val="0"/>
-          <w:numId w:val="8"/>
-        </w:numPr>
-      </w:pPr>
-      <w:r>
-        <w:t>Vérifier que vos messages soient bien analysés</w:t>
-      </w:r>
-      <w:bookmarkStart w:id="0" w:name="_GoBack"/>
-      <w:bookmarkEnd w:id="0"/>
-      <w:r>
+        <w:pStyle w:val="Titre2"/>
+        <w:rPr>
+          <w:lang w:val="en-US"/>
+        </w:rPr>
+      </w:pPr>
+      <w:r>
+        <w:rPr>
+          <w:lang w:val="en-US"/>
+        </w:rPr>
+        <w:t xml:space="preserve">Call-back de </w:t>
+      </w:r>
+      <w:proofErr w:type="spellStart"/>
+      <w:r>
+        <w:rPr>
+          <w:lang w:val="en-US"/>
+        </w:rPr>
+        <w:t>Sigfox</w:t>
+      </w:r>
+      <w:proofErr w:type="spellEnd"/>
+      <w:r>
+        <w:rPr>
+          <w:lang w:val="en-US"/>
+        </w:rPr>
         <w:t xml:space="preserve"> </w:t>
       </w:r>
-    </w:p>
-    <w:p>
-      <w:pPr>
-        <w:pStyle w:val="Titre2"/>
+      <w:proofErr w:type="spellStart"/>
+      <w:r>
         <w:rPr>
           <w:lang w:val="en-US"/>
         </w:rPr>
-      </w:pPr>
+        <w:t>vers</w:t>
+      </w:r>
+      <w:proofErr w:type="spellEnd"/>
       <w:r>
         <w:rPr>
           <w:lang w:val="en-US"/>
         </w:rPr>
-        <w:t>Call-back de Sigfox vers Azure</w:t>
+        <w:t xml:space="preserve"> Azure</w:t>
       </w:r>
     </w:p>
     <w:p>
@@ -774,7 +790,23 @@
         </w:numPr>
       </w:pPr>
       <w:r>
-        <w:t>A partir de votre accès sur le back-end Sigfox, modifier votre device Type</w:t>
+        <w:t xml:space="preserve">A partir de votre accès sur le </w:t>
+      </w:r>
+      <w:proofErr w:type="spellStart"/>
+      <w:r>
+        <w:t>back-end</w:t>
+      </w:r>
+      <w:proofErr w:type="spellEnd"/>
+      <w:r>
+        <w:t xml:space="preserve"> Sigfox, modifier votre </w:t>
+      </w:r>
+      <w:proofErr w:type="spellStart"/>
+      <w:r>
+        <w:t>device</w:t>
+      </w:r>
+      <w:proofErr w:type="spellEnd"/>
+      <w:r>
+        <w:t xml:space="preserve"> Type</w:t>
       </w:r>
       <w:r>
         <w:t>.</w:t>
@@ -789,7 +821,15 @@
         </w:numPr>
       </w:pPr>
       <w:r>
-        <w:t>Ajouter un CallBacks de Type Azure IoT Hub</w:t>
+        <w:t xml:space="preserve">Ajouter un </w:t>
+      </w:r>
+      <w:proofErr w:type="spellStart"/>
+      <w:r>
+        <w:t>CallBacks</w:t>
+      </w:r>
+      <w:proofErr w:type="spellEnd"/>
+      <w:r>
+        <w:t xml:space="preserve"> de Type Azure IoT Hub</w:t>
       </w:r>
     </w:p>
     <w:p>
@@ -801,7 +841,15 @@
         </w:numPr>
       </w:pPr>
       <w:r>
-        <w:t>Renseigner la chaine de connection présente dans le dossier « 003 – Dans les nuages\Accès à Azure.txt »</w:t>
+        <w:t xml:space="preserve">Renseigner la chaine de </w:t>
+      </w:r>
+      <w:proofErr w:type="spellStart"/>
+      <w:r>
+        <w:t>connection</w:t>
+      </w:r>
+      <w:proofErr w:type="spellEnd"/>
+      <w:r>
+        <w:t xml:space="preserve"> présente dans le dossier « 003 – Dans les nuages\Accès à Azure.txt »</w:t>
       </w:r>
     </w:p>
     <w:p>
@@ -813,8 +861,22 @@
         </w:numPr>
       </w:pPr>
       <w:r>
-        <w:t xml:space="preserve">Modifier le JSON Body pour qu’il corresponde au format attendu dans le dossier </w:t>
-      </w:r>
+        <w:t xml:space="preserve">Modifier le JSON Body pour qu’il </w:t>
+      </w:r>
+      <w:r>
+        <w:rPr>
+          <w:color w:val="FF0000"/>
+        </w:rPr>
+        <w:t xml:space="preserve">corresponde </w:t>
+      </w:r>
+      <w:r>
+        <w:t>au</w:t>
+      </w:r>
+      <w:r>
+        <w:t xml:space="preserve"> format attendu dans le dossier, solution dans le fichier texte : « Accès à Azure.txt »</w:t>
+      </w:r>
+      <w:bookmarkStart w:id="0" w:name="_GoBack"/>
+      <w:bookmarkEnd w:id="0"/>
     </w:p>
     <w:p>
       <w:pPr>
@@ -829,14 +891,16 @@
           <w:color w:val="000000"/>
           <w:sz w:val="20"/>
           <w:szCs w:val="20"/>
-        </w:rPr>
-      </w:pPr>
-      <w:r>
-        <w:rPr>
-          <w:rFonts w:ascii="Calibri" w:hAnsi="Calibri" w:cs="Calibri"/>
-          <w:color w:val="000000"/>
-          <w:sz w:val="20"/>
-          <w:szCs w:val="20"/>
+          <w:lang w:val="en-US"/>
+        </w:rPr>
+      </w:pPr>
+      <w:r>
+        <w:rPr>
+          <w:rFonts w:ascii="Calibri" w:hAnsi="Calibri" w:cs="Calibri"/>
+          <w:color w:val="000000"/>
+          <w:sz w:val="20"/>
+          <w:szCs w:val="20"/>
+          <w:lang w:val="en-US"/>
         </w:rPr>
         <w:t>{</w:t>
       </w:r>
@@ -854,14 +918,16 @@
           <w:color w:val="000000"/>
           <w:sz w:val="20"/>
           <w:szCs w:val="20"/>
-        </w:rPr>
-      </w:pPr>
-      <w:r>
-        <w:rPr>
-          <w:rFonts w:ascii="Calibri" w:hAnsi="Calibri" w:cs="Calibri"/>
-          <w:color w:val="000000"/>
-          <w:sz w:val="20"/>
-          <w:szCs w:val="20"/>
+          <w:lang w:val="en-US"/>
+        </w:rPr>
+      </w:pPr>
+      <w:r>
+        <w:rPr>
+          <w:rFonts w:ascii="Calibri" w:hAnsi="Calibri" w:cs="Calibri"/>
+          <w:color w:val="000000"/>
+          <w:sz w:val="20"/>
+          <w:szCs w:val="20"/>
+          <w:lang w:val="en-US"/>
         </w:rPr>
         <w:t xml:space="preserve">  "device": </w:t>
       </w:r>
@@ -871,6 +937,7 @@
           <w:color w:val="00B050"/>
           <w:sz w:val="20"/>
           <w:szCs w:val="20"/>
+          <w:lang w:val="en-US"/>
         </w:rPr>
         <w:t>"1CFBB1"</w:t>
       </w:r>
@@ -880,6 +947,7 @@
           <w:color w:val="000000"/>
           <w:sz w:val="20"/>
           <w:szCs w:val="20"/>
+          <w:lang w:val="en-US"/>
         </w:rPr>
         <w:t>,</w:t>
       </w:r>
@@ -897,14 +965,16 @@
           <w:color w:val="000000"/>
           <w:sz w:val="20"/>
           <w:szCs w:val="20"/>
-        </w:rPr>
-      </w:pPr>
-      <w:r>
-        <w:rPr>
-          <w:rFonts w:ascii="Calibri" w:hAnsi="Calibri" w:cs="Calibri"/>
-          <w:color w:val="000000"/>
-          <w:sz w:val="20"/>
-          <w:szCs w:val="20"/>
+          <w:lang w:val="en-US"/>
+        </w:rPr>
+      </w:pPr>
+      <w:r>
+        <w:rPr>
+          <w:rFonts w:ascii="Calibri" w:hAnsi="Calibri" w:cs="Calibri"/>
+          <w:color w:val="000000"/>
+          <w:sz w:val="20"/>
+          <w:szCs w:val="20"/>
+          <w:lang w:val="en-US"/>
         </w:rPr>
         <w:t xml:space="preserve">  "data": </w:t>
       </w:r>
@@ -914,6 +984,7 @@
           <w:color w:val="00B050"/>
           <w:sz w:val="20"/>
           <w:szCs w:val="20"/>
+          <w:lang w:val="en-US"/>
         </w:rPr>
         <w:t>"120000000000"</w:t>
       </w:r>
@@ -923,6 +994,7 @@
           <w:color w:val="000000"/>
           <w:sz w:val="20"/>
           <w:szCs w:val="20"/>
+          <w:lang w:val="en-US"/>
         </w:rPr>
         <w:t>,</w:t>
       </w:r>
@@ -940,14 +1012,16 @@
           <w:color w:val="000000"/>
           <w:sz w:val="20"/>
           <w:szCs w:val="20"/>
-        </w:rPr>
-      </w:pPr>
-      <w:r>
-        <w:rPr>
-          <w:rFonts w:ascii="Calibri" w:hAnsi="Calibri" w:cs="Calibri"/>
-          <w:color w:val="000000"/>
-          <w:sz w:val="20"/>
-          <w:szCs w:val="20"/>
+          <w:lang w:val="en-US"/>
+        </w:rPr>
+      </w:pPr>
+      <w:r>
+        <w:rPr>
+          <w:rFonts w:ascii="Calibri" w:hAnsi="Calibri" w:cs="Calibri"/>
+          <w:color w:val="000000"/>
+          <w:sz w:val="20"/>
+          <w:szCs w:val="20"/>
+          <w:lang w:val="en-US"/>
         </w:rPr>
         <w:t xml:space="preserve">  "temperature": </w:t>
       </w:r>
@@ -957,6 +1031,7 @@
           <w:color w:val="00B050"/>
           <w:sz w:val="20"/>
           <w:szCs w:val="20"/>
+          <w:lang w:val="en-US"/>
         </w:rPr>
         <w:t>"18"</w:t>
       </w:r>
@@ -966,6 +1041,7 @@
           <w:color w:val="000000"/>
           <w:sz w:val="20"/>
           <w:szCs w:val="20"/>
+          <w:lang w:val="en-US"/>
         </w:rPr>
         <w:t>,</w:t>
       </w:r>
@@ -983,14 +1059,16 @@
           <w:color w:val="000000"/>
           <w:sz w:val="20"/>
           <w:szCs w:val="20"/>
-        </w:rPr>
-      </w:pPr>
-      <w:r>
-        <w:rPr>
-          <w:rFonts w:ascii="Calibri" w:hAnsi="Calibri" w:cs="Calibri"/>
-          <w:color w:val="000000"/>
-          <w:sz w:val="20"/>
-          <w:szCs w:val="20"/>
+          <w:lang w:val="en-US"/>
+        </w:rPr>
+      </w:pPr>
+      <w:r>
+        <w:rPr>
+          <w:rFonts w:ascii="Calibri" w:hAnsi="Calibri" w:cs="Calibri"/>
+          <w:color w:val="000000"/>
+          <w:sz w:val="20"/>
+          <w:szCs w:val="20"/>
+          <w:lang w:val="en-US"/>
         </w:rPr>
         <w:t xml:space="preserve">  "pression": </w:t>
       </w:r>
@@ -1000,6 +1078,7 @@
           <w:color w:val="00B050"/>
           <w:sz w:val="20"/>
           <w:szCs w:val="20"/>
+          <w:lang w:val="en-US"/>
         </w:rPr>
         <w:t>"0.0"</w:t>
       </w:r>
@@ -1009,6 +1088,7 @@
           <w:color w:val="000000"/>
           <w:sz w:val="20"/>
           <w:szCs w:val="20"/>
+          <w:lang w:val="en-US"/>
         </w:rPr>
         <w:t>,</w:t>
       </w:r>
@@ -1026,14 +1106,16 @@
           <w:color w:val="000000"/>
           <w:sz w:val="20"/>
           <w:szCs w:val="20"/>
-        </w:rPr>
-      </w:pPr>
-      <w:r>
-        <w:rPr>
-          <w:rFonts w:ascii="Calibri" w:hAnsi="Calibri" w:cs="Calibri"/>
-          <w:color w:val="000000"/>
-          <w:sz w:val="20"/>
-          <w:szCs w:val="20"/>
+          <w:lang w:val="en-US"/>
+        </w:rPr>
+      </w:pPr>
+      <w:r>
+        <w:rPr>
+          <w:rFonts w:ascii="Calibri" w:hAnsi="Calibri" w:cs="Calibri"/>
+          <w:color w:val="000000"/>
+          <w:sz w:val="20"/>
+          <w:szCs w:val="20"/>
+          <w:lang w:val="en-US"/>
         </w:rPr>
         <w:t xml:space="preserve">  "time": </w:t>
       </w:r>
@@ -1043,6 +1125,7 @@
           <w:color w:val="FF0000"/>
           <w:sz w:val="20"/>
           <w:szCs w:val="20"/>
+          <w:lang w:val="en-US"/>
         </w:rPr>
         <w:t>1519830982</w:t>
       </w:r>
@@ -1052,6 +1135,7 @@
           <w:color w:val="000000"/>
           <w:sz w:val="20"/>
           <w:szCs w:val="20"/>
+          <w:lang w:val="en-US"/>
         </w:rPr>
         <w:t>,</w:t>
       </w:r>
@@ -1069,14 +1153,16 @@
           <w:color w:val="000000"/>
           <w:sz w:val="20"/>
           <w:szCs w:val="20"/>
-        </w:rPr>
-      </w:pPr>
-      <w:r>
-        <w:rPr>
-          <w:rFonts w:ascii="Calibri" w:hAnsi="Calibri" w:cs="Calibri"/>
-          <w:color w:val="000000"/>
-          <w:sz w:val="20"/>
-          <w:szCs w:val="20"/>
+          <w:lang w:val="en-US"/>
+        </w:rPr>
+      </w:pPr>
+      <w:r>
+        <w:rPr>
+          <w:rFonts w:ascii="Calibri" w:hAnsi="Calibri" w:cs="Calibri"/>
+          <w:color w:val="000000"/>
+          <w:sz w:val="20"/>
+          <w:szCs w:val="20"/>
+          <w:lang w:val="en-US"/>
         </w:rPr>
         <w:t xml:space="preserve">  "duplicate": false,</w:t>
       </w:r>
@@ -1094,14 +1180,16 @@
           <w:color w:val="000000"/>
           <w:sz w:val="20"/>
           <w:szCs w:val="20"/>
-        </w:rPr>
-      </w:pPr>
-      <w:r>
-        <w:rPr>
-          <w:rFonts w:ascii="Calibri" w:hAnsi="Calibri" w:cs="Calibri"/>
-          <w:color w:val="000000"/>
-          <w:sz w:val="20"/>
-          <w:szCs w:val="20"/>
+          <w:lang w:val="en-US"/>
+        </w:rPr>
+      </w:pPr>
+      <w:r>
+        <w:rPr>
+          <w:rFonts w:ascii="Calibri" w:hAnsi="Calibri" w:cs="Calibri"/>
+          <w:color w:val="000000"/>
+          <w:sz w:val="20"/>
+          <w:szCs w:val="20"/>
+          <w:lang w:val="en-US"/>
         </w:rPr>
         <w:t xml:space="preserve">  "snr": </w:t>
       </w:r>
@@ -1111,6 +1199,7 @@
           <w:color w:val="FF0000"/>
           <w:sz w:val="20"/>
           <w:szCs w:val="20"/>
+          <w:lang w:val="en-US"/>
         </w:rPr>
         <w:t>18.6</w:t>
       </w:r>
@@ -1120,6 +1209,7 @@
           <w:color w:val="000000"/>
           <w:sz w:val="20"/>
           <w:szCs w:val="20"/>
+          <w:lang w:val="en-US"/>
         </w:rPr>
         <w:t>,</w:t>
       </w:r>
@@ -1137,14 +1227,16 @@
           <w:color w:val="000000"/>
           <w:sz w:val="20"/>
           <w:szCs w:val="20"/>
-        </w:rPr>
-      </w:pPr>
-      <w:r>
-        <w:rPr>
-          <w:rFonts w:ascii="Calibri" w:hAnsi="Calibri" w:cs="Calibri"/>
-          <w:color w:val="000000"/>
-          <w:sz w:val="20"/>
-          <w:szCs w:val="20"/>
+          <w:lang w:val="en-US"/>
+        </w:rPr>
+      </w:pPr>
+      <w:r>
+        <w:rPr>
+          <w:rFonts w:ascii="Calibri" w:hAnsi="Calibri" w:cs="Calibri"/>
+          <w:color w:val="000000"/>
+          <w:sz w:val="20"/>
+          <w:szCs w:val="20"/>
+          <w:lang w:val="en-US"/>
         </w:rPr>
         <w:t xml:space="preserve">  "station": </w:t>
       </w:r>
@@ -1154,6 +1246,7 @@
           <w:color w:val="00B050"/>
           <w:sz w:val="20"/>
           <w:szCs w:val="20"/>
+          <w:lang w:val="en-US"/>
         </w:rPr>
         <w:t>"1DFE"</w:t>
       </w:r>
@@ -1163,6 +1256,7 @@
           <w:color w:val="000000"/>
           <w:sz w:val="20"/>
           <w:szCs w:val="20"/>
+          <w:lang w:val="en-US"/>
         </w:rPr>
         <w:t>,</w:t>
       </w:r>
@@ -1188,8 +1282,49 @@
           <w:color w:val="000000"/>
           <w:sz w:val="20"/>
           <w:szCs w:val="20"/>
-        </w:rPr>
-        <w:t xml:space="preserve">  "avgSignal": </w:t>
+          <w:lang w:val="en-US"/>
+        </w:rPr>
+        <w:t xml:space="preserve">  </w:t>
+      </w:r>
+      <w:r>
+        <w:rPr>
+          <w:rFonts w:ascii="Calibri" w:hAnsi="Calibri" w:cs="Calibri"/>
+          <w:color w:val="000000"/>
+          <w:sz w:val="20"/>
+          <w:szCs w:val="20"/>
+        </w:rPr>
+        <w:t>"</w:t>
+      </w:r>
+      <w:proofErr w:type="spellStart"/>
+      <w:r>
+        <w:rPr>
+          <w:rFonts w:ascii="Calibri" w:hAnsi="Calibri" w:cs="Calibri"/>
+          <w:color w:val="000000"/>
+          <w:sz w:val="20"/>
+          <w:szCs w:val="20"/>
+        </w:rPr>
+        <w:t>avgSignal</w:t>
+      </w:r>
+      <w:proofErr w:type="spellEnd"/>
+      <w:proofErr w:type="gramStart"/>
+      <w:r>
+        <w:rPr>
+          <w:rFonts w:ascii="Calibri" w:hAnsi="Calibri" w:cs="Calibri"/>
+          <w:color w:val="000000"/>
+          <w:sz w:val="20"/>
+          <w:szCs w:val="20"/>
+        </w:rPr>
+        <w:t>":</w:t>
+      </w:r>
+      <w:proofErr w:type="gramEnd"/>
+      <w:r>
+        <w:rPr>
+          <w:rFonts w:ascii="Calibri" w:hAnsi="Calibri" w:cs="Calibri"/>
+          <w:color w:val="000000"/>
+          <w:sz w:val="20"/>
+          <w:szCs w:val="20"/>
+        </w:rPr>
+        <w:t xml:space="preserve"> </w:t>
       </w:r>
       <w:r>
         <w:rPr>
@@ -1232,7 +1367,38 @@
           <w:sz w:val="20"/>
           <w:szCs w:val="20"/>
         </w:rPr>
-        <w:t xml:space="preserve">  "lat": </w:t>
+        <w:t xml:space="preserve">  "</w:t>
+      </w:r>
+      <w:proofErr w:type="spellStart"/>
+      <w:r>
+        <w:rPr>
+          <w:rFonts w:ascii="Calibri" w:hAnsi="Calibri" w:cs="Calibri"/>
+          <w:color w:val="000000"/>
+          <w:sz w:val="20"/>
+          <w:szCs w:val="20"/>
+        </w:rPr>
+        <w:t>lat</w:t>
+      </w:r>
+      <w:proofErr w:type="spellEnd"/>
+      <w:proofErr w:type="gramStart"/>
+      <w:r>
+        <w:rPr>
+          <w:rFonts w:ascii="Calibri" w:hAnsi="Calibri" w:cs="Calibri"/>
+          <w:color w:val="000000"/>
+          <w:sz w:val="20"/>
+          <w:szCs w:val="20"/>
+        </w:rPr>
+        <w:t>":</w:t>
+      </w:r>
+      <w:proofErr w:type="gramEnd"/>
+      <w:r>
+        <w:rPr>
+          <w:rFonts w:ascii="Calibri" w:hAnsi="Calibri" w:cs="Calibri"/>
+          <w:color w:val="000000"/>
+          <w:sz w:val="20"/>
+          <w:szCs w:val="20"/>
+        </w:rPr>
+        <w:t xml:space="preserve"> </w:t>
       </w:r>
       <w:r>
         <w:rPr>
@@ -1275,7 +1441,38 @@
           <w:sz w:val="20"/>
           <w:szCs w:val="20"/>
         </w:rPr>
-        <w:t xml:space="preserve">  "lng": </w:t>
+        <w:t xml:space="preserve">  "</w:t>
+      </w:r>
+      <w:proofErr w:type="spellStart"/>
+      <w:r>
+        <w:rPr>
+          <w:rFonts w:ascii="Calibri" w:hAnsi="Calibri" w:cs="Calibri"/>
+          <w:color w:val="000000"/>
+          <w:sz w:val="20"/>
+          <w:szCs w:val="20"/>
+        </w:rPr>
+        <w:t>lng</w:t>
+      </w:r>
+      <w:proofErr w:type="spellEnd"/>
+      <w:proofErr w:type="gramStart"/>
+      <w:r>
+        <w:rPr>
+          <w:rFonts w:ascii="Calibri" w:hAnsi="Calibri" w:cs="Calibri"/>
+          <w:color w:val="000000"/>
+          <w:sz w:val="20"/>
+          <w:szCs w:val="20"/>
+        </w:rPr>
+        <w:t>":</w:t>
+      </w:r>
+      <w:proofErr w:type="gramEnd"/>
+      <w:r>
+        <w:rPr>
+          <w:rFonts w:ascii="Calibri" w:hAnsi="Calibri" w:cs="Calibri"/>
+          <w:color w:val="000000"/>
+          <w:sz w:val="20"/>
+          <w:szCs w:val="20"/>
+        </w:rPr>
+        <w:t xml:space="preserve"> </w:t>
       </w:r>
       <w:r>
         <w:rPr>
@@ -1318,7 +1515,38 @@
           <w:sz w:val="20"/>
           <w:szCs w:val="20"/>
         </w:rPr>
-        <w:t xml:space="preserve">  "rssi": </w:t>
+        <w:t xml:space="preserve">  "</w:t>
+      </w:r>
+      <w:proofErr w:type="spellStart"/>
+      <w:r>
+        <w:rPr>
+          <w:rFonts w:ascii="Calibri" w:hAnsi="Calibri" w:cs="Calibri"/>
+          <w:color w:val="000000"/>
+          <w:sz w:val="20"/>
+          <w:szCs w:val="20"/>
+        </w:rPr>
+        <w:t>rssi</w:t>
+      </w:r>
+      <w:proofErr w:type="spellEnd"/>
+      <w:proofErr w:type="gramStart"/>
+      <w:r>
+        <w:rPr>
+          <w:rFonts w:ascii="Calibri" w:hAnsi="Calibri" w:cs="Calibri"/>
+          <w:color w:val="000000"/>
+          <w:sz w:val="20"/>
+          <w:szCs w:val="20"/>
+        </w:rPr>
+        <w:t>":</w:t>
+      </w:r>
+      <w:proofErr w:type="gramEnd"/>
+      <w:r>
+        <w:rPr>
+          <w:rFonts w:ascii="Calibri" w:hAnsi="Calibri" w:cs="Calibri"/>
+          <w:color w:val="000000"/>
+          <w:sz w:val="20"/>
+          <w:szCs w:val="20"/>
+        </w:rPr>
+        <w:t xml:space="preserve"> </w:t>
       </w:r>
       <w:r>
         <w:rPr>
@@ -1361,7 +1589,38 @@
           <w:sz w:val="20"/>
           <w:szCs w:val="20"/>
         </w:rPr>
-        <w:t xml:space="preserve">  "seqNumber": </w:t>
+        <w:t xml:space="preserve">  "</w:t>
+      </w:r>
+      <w:proofErr w:type="spellStart"/>
+      <w:r>
+        <w:rPr>
+          <w:rFonts w:ascii="Calibri" w:hAnsi="Calibri" w:cs="Calibri"/>
+          <w:color w:val="000000"/>
+          <w:sz w:val="20"/>
+          <w:szCs w:val="20"/>
+        </w:rPr>
+        <w:t>seqNumber</w:t>
+      </w:r>
+      <w:proofErr w:type="spellEnd"/>
+      <w:proofErr w:type="gramStart"/>
+      <w:r>
+        <w:rPr>
+          <w:rFonts w:ascii="Calibri" w:hAnsi="Calibri" w:cs="Calibri"/>
+          <w:color w:val="000000"/>
+          <w:sz w:val="20"/>
+          <w:szCs w:val="20"/>
+        </w:rPr>
+        <w:t>":</w:t>
+      </w:r>
+      <w:proofErr w:type="gramEnd"/>
+      <w:r>
+        <w:rPr>
+          <w:rFonts w:ascii="Calibri" w:hAnsi="Calibri" w:cs="Calibri"/>
+          <w:color w:val="000000"/>
+          <w:sz w:val="20"/>
+          <w:szCs w:val="20"/>
+        </w:rPr>
+        <w:t xml:space="preserve"> </w:t>
       </w:r>
       <w:r>
         <w:rPr>
@@ -1378,6 +1637,12 @@
         <w:shd w:val="clear" w:color="auto" w:fill="BFBFBF" w:themeFill="background1" w:themeFillShade="BF"/>
         <w:spacing w:line="240" w:lineRule="auto"/>
         <w:ind w:left="360"/>
+        <w:rPr>
+          <w:rFonts w:ascii="Calibri" w:hAnsi="Calibri" w:cs="Calibri"/>
+          <w:color w:val="000000"/>
+          <w:sz w:val="20"/>
+          <w:szCs w:val="20"/>
+        </w:rPr>
       </w:pPr>
       <w:r>
         <w:rPr>
@@ -1389,6 +1654,46 @@
         <w:t>}</w:t>
       </w:r>
     </w:p>
+    <w:p>
+      <w:pPr>
+        <w:pStyle w:val="Titre2"/>
+      </w:pPr>
+      <w:r>
+        <w:t>Test en condition</w:t>
+      </w:r>
+    </w:p>
+    <w:p>
+      <w:pPr>
+        <w:pStyle w:val="Paragraphedeliste"/>
+        <w:numPr>
+          <w:ilvl w:val="0"/>
+          <w:numId w:val="9"/>
+        </w:numPr>
+      </w:pPr>
+      <w:r>
+        <w:t>Débrancher votre port USB de la carte Arduino</w:t>
+      </w:r>
+      <w:r>
+        <w:t xml:space="preserve"> et brancher les 2 piles en série</w:t>
+      </w:r>
+    </w:p>
+    <w:p>
+      <w:pPr>
+        <w:pStyle w:val="Paragraphedeliste"/>
+        <w:rPr>
+          <w:color w:val="FF0000"/>
+          <w:sz w:val="28"/>
+        </w:rPr>
+      </w:pPr>
+      <w:r>
+        <w:rPr>
+          <w:color w:val="FF0000"/>
+          <w:sz w:val="28"/>
+        </w:rPr>
+        <w:t>ATTENTION : NE JAMAIS BRANCHER LES PILES EN MEME TEMPS QUE L’USB</w:t>
+      </w:r>
+    </w:p>
+    <w:p/>
     <w:sectPr>
       <w:footerReference w:type="default" r:id="rId13"/>
       <w:pgSz w:w="11906" w:h="16838"/>
@@ -1626,7 +1931,7 @@
                                     <w:sz w:val="52"/>
                                     <w:szCs w:val="52"/>
                                   </w:rPr>
-                                  <w:t>1</w:t>
+                                  <w:t>2</w:t>
                                 </w:r>
                                 <w:r>
                                   <w:rPr>
@@ -1702,7 +2007,7 @@
                               <w:sz w:val="52"/>
                               <w:szCs w:val="52"/>
                             </w:rPr>
-                            <w:t>1</w:t>
+                            <w:t>2</w:t>
                           </w:r>
                           <w:r>
                             <w:rPr>
@@ -2458,6 +2763,95 @@
     </w:lvl>
   </w:abstractNum>
   <w:abstractNum w:abstractNumId="7" w15:restartNumberingAfterBreak="0">
+    <w:nsid w:val="556303BF"/>
+    <w:multiLevelType w:val="hybridMultilevel"/>
+    <w:tmpl w:val="6D7C8B8E"/>
+    <w:lvl w:ilvl="0" w:tplc="0A26BE84">
+      <w:start w:val="1"/>
+      <w:numFmt w:val="decimal"/>
+      <w:lvlText w:val="%1-"/>
+      <w:lvlJc w:val="left"/>
+      <w:pPr>
+        <w:ind w:left="720" w:hanging="360"/>
+      </w:pPr>
+      <w:rPr>
+        <w:rFonts w:hint="default"/>
+      </w:rPr>
+    </w:lvl>
+    <w:lvl w:ilvl="1" w:tplc="040C0019" w:tentative="1">
+      <w:start w:val="1"/>
+      <w:numFmt w:val="lowerLetter"/>
+      <w:lvlText w:val="%2."/>
+      <w:lvlJc w:val="left"/>
+      <w:pPr>
+        <w:ind w:left="1440" w:hanging="360"/>
+      </w:pPr>
+    </w:lvl>
+    <w:lvl w:ilvl="2" w:tplc="040C001B" w:tentative="1">
+      <w:start w:val="1"/>
+      <w:numFmt w:val="lowerRoman"/>
+      <w:lvlText w:val="%3."/>
+      <w:lvlJc w:val="right"/>
+      <w:pPr>
+        <w:ind w:left="2160" w:hanging="180"/>
+      </w:pPr>
+    </w:lvl>
+    <w:lvl w:ilvl="3" w:tplc="040C000F" w:tentative="1">
+      <w:start w:val="1"/>
+      <w:numFmt w:val="decimal"/>
+      <w:lvlText w:val="%4."/>
+      <w:lvlJc w:val="left"/>
+      <w:pPr>
+        <w:ind w:left="2880" w:hanging="360"/>
+      </w:pPr>
+    </w:lvl>
+    <w:lvl w:ilvl="4" w:tplc="040C0019" w:tentative="1">
+      <w:start w:val="1"/>
+      <w:numFmt w:val="lowerLetter"/>
+      <w:lvlText w:val="%5."/>
+      <w:lvlJc w:val="left"/>
+      <w:pPr>
+        <w:ind w:left="3600" w:hanging="360"/>
+      </w:pPr>
+    </w:lvl>
+    <w:lvl w:ilvl="5" w:tplc="040C001B" w:tentative="1">
+      <w:start w:val="1"/>
+      <w:numFmt w:val="lowerRoman"/>
+      <w:lvlText w:val="%6."/>
+      <w:lvlJc w:val="right"/>
+      <w:pPr>
+        <w:ind w:left="4320" w:hanging="180"/>
+      </w:pPr>
+    </w:lvl>
+    <w:lvl w:ilvl="6" w:tplc="040C000F" w:tentative="1">
+      <w:start w:val="1"/>
+      <w:numFmt w:val="decimal"/>
+      <w:lvlText w:val="%7."/>
+      <w:lvlJc w:val="left"/>
+      <w:pPr>
+        <w:ind w:left="5040" w:hanging="360"/>
+      </w:pPr>
+    </w:lvl>
+    <w:lvl w:ilvl="7" w:tplc="040C0019" w:tentative="1">
+      <w:start w:val="1"/>
+      <w:numFmt w:val="lowerLetter"/>
+      <w:lvlText w:val="%8."/>
+      <w:lvlJc w:val="left"/>
+      <w:pPr>
+        <w:ind w:left="5760" w:hanging="360"/>
+      </w:pPr>
+    </w:lvl>
+    <w:lvl w:ilvl="8" w:tplc="040C001B" w:tentative="1">
+      <w:start w:val="1"/>
+      <w:numFmt w:val="lowerRoman"/>
+      <w:lvlText w:val="%9."/>
+      <w:lvlJc w:val="right"/>
+      <w:pPr>
+        <w:ind w:left="6480" w:hanging="180"/>
+      </w:pPr>
+    </w:lvl>
+  </w:abstractNum>
+  <w:abstractNum w:abstractNumId="8" w15:restartNumberingAfterBreak="0">
     <w:nsid w:val="5804558A"/>
     <w:multiLevelType w:val="hybridMultilevel"/>
     <w:tmpl w:val="922C3E9A"/>
@@ -2568,6 +2962,9 @@
     <w:abstractNumId w:val="3"/>
   </w:num>
   <w:num w:numId="8">
+    <w:abstractNumId w:val="8"/>
+  </w:num>
+  <w:num w:numId="9">
     <w:abstractNumId w:val="7"/>
   </w:num>
 </w:numbering>
@@ -4143,15 +4540,6 @@
 </file>
 
 <file path=customXml/item2.xml><?xml version="1.0" encoding="utf-8"?>
-<?mso-contentType ?>
-<FormTemplates xmlns="http://schemas.microsoft.com/sharepoint/v3/contenttype/forms">
-  <Display>DocumentLibraryForm</Display>
-  <Edit>DocumentLibraryForm</Edit>
-  <New>DocumentLibraryForm</New>
-</FormTemplates>
-</file>
-
-<file path=customXml/item3.xml><?xml version="1.0" encoding="utf-8"?>
 <ct:contentTypeSchema xmlns:ct="http://schemas.microsoft.com/office/2006/metadata/contentType" xmlns:ma="http://schemas.microsoft.com/office/2006/metadata/properties/metaAttributes" ct:_="" ma:_="" ma:contentTypeName="Document" ma:contentTypeID="0x010100773E05DB7921C24EA1B807BF5142466C" ma:contentTypeVersion="2" ma:contentTypeDescription="Crée un document." ma:contentTypeScope="" ma:versionID="a142f4d884764f3ae1be5e06f5a721e5">
   <xsd:schema xmlns:xsd="http://www.w3.org/2001/XMLSchema" xmlns:xs="http://www.w3.org/2001/XMLSchema" xmlns:p="http://schemas.microsoft.com/office/2006/metadata/properties" xmlns:ns2="e30117fe-b212-407e-b72d-4d9fc1022dfa" targetNamespace="http://schemas.microsoft.com/office/2006/metadata/properties" ma:root="true" ma:fieldsID="f4f38e4385090fe637b1b3a21ac82a84" ns2:_="">
     <xsd:import namespace="e30117fe-b212-407e-b72d-4d9fc1022dfa"/>
@@ -4283,6 +4671,15 @@
 </ct:contentTypeSchema>
 </file>
 
+<file path=customXml/item3.xml><?xml version="1.0" encoding="utf-8"?>
+<?mso-contentType ?>
+<FormTemplates xmlns="http://schemas.microsoft.com/sharepoint/v3/contenttype/forms">
+  <Display>DocumentLibraryForm</Display>
+  <Edit>DocumentLibraryForm</Edit>
+  <New>DocumentLibraryForm</New>
+</FormTemplates>
+</file>
+
 <file path=customXml/item4.xml><?xml version="1.0" encoding="utf-8"?>
 <p:properties xmlns:p="http://schemas.microsoft.com/office/2006/metadata/properties" xmlns:xsi="http://www.w3.org/2001/XMLSchema-instance" xmlns:pc="http://schemas.microsoft.com/office/infopath/2007/PartnerControls">
   <documentManagement/>
@@ -4302,14 +4699,6 @@
 </file>
 
 <file path=customXml/itemProps2.xml><?xml version="1.0" encoding="utf-8"?>
-<ds:datastoreItem xmlns:ds="http://schemas.openxmlformats.org/officeDocument/2006/customXml" ds:itemID="{F287FB1B-2D63-4781-8BF6-12085519ACC5}">
-  <ds:schemaRefs>
-    <ds:schemaRef ds:uri="http://schemas.microsoft.com/sharepoint/v3/contenttype/forms"/>
-  </ds:schemaRefs>
-</ds:datastoreItem>
-</file>
-
-<file path=customXml/itemProps3.xml><?xml version="1.0" encoding="utf-8"?>
 <ds:datastoreItem xmlns:ds="http://schemas.openxmlformats.org/officeDocument/2006/customXml" ds:itemID="{3E479184-8488-446B-951A-1209DC4C59CA}">
   <ds:schemaRefs>
     <ds:schemaRef ds:uri="http://schemas.microsoft.com/office/2006/metadata/contentType"/>
@@ -4327,14 +4716,22 @@
 </ds:datastoreItem>
 </file>
 
+<file path=customXml/itemProps3.xml><?xml version="1.0" encoding="utf-8"?>
+<ds:datastoreItem xmlns:ds="http://schemas.openxmlformats.org/officeDocument/2006/customXml" ds:itemID="{F287FB1B-2D63-4781-8BF6-12085519ACC5}">
+  <ds:schemaRefs>
+    <ds:schemaRef ds:uri="http://schemas.microsoft.com/sharepoint/v3/contenttype/forms"/>
+  </ds:schemaRefs>
+</ds:datastoreItem>
+</file>
+
 <file path=customXml/itemProps4.xml><?xml version="1.0" encoding="utf-8"?>
 <ds:datastoreItem xmlns:ds="http://schemas.openxmlformats.org/officeDocument/2006/customXml" ds:itemID="{740346EC-393F-40B5-ACC3-BD9A11CFB4C3}">
   <ds:schemaRefs>
-    <ds:schemaRef ds:uri="http://schemas.microsoft.com/office/infopath/2007/PartnerControls"/>
     <ds:schemaRef ds:uri="http://purl.org/dc/elements/1.1/"/>
     <ds:schemaRef ds:uri="http://schemas.microsoft.com/office/2006/metadata/properties"/>
+    <ds:schemaRef ds:uri="e30117fe-b212-407e-b72d-4d9fc1022dfa"/>
+    <ds:schemaRef ds:uri="http://schemas.microsoft.com/office/infopath/2007/PartnerControls"/>
     <ds:schemaRef ds:uri="http://purl.org/dc/terms/"/>
-    <ds:schemaRef ds:uri="e30117fe-b212-407e-b72d-4d9fc1022dfa"/>
     <ds:schemaRef ds:uri="http://schemas.microsoft.com/office/2006/documentManagement/types"/>
     <ds:schemaRef ds:uri="http://schemas.openxmlformats.org/package/2006/metadata/core-properties"/>
     <ds:schemaRef ds:uri="http://www.w3.org/XML/1998/namespace"/>
@@ -4344,7 +4741,7 @@
 </file>
 
 <file path=customXml/itemProps5.xml><?xml version="1.0" encoding="utf-8"?>
-<ds:datastoreItem xmlns:ds="http://schemas.openxmlformats.org/officeDocument/2006/customXml" ds:itemID="{9E86AD55-839C-4EA4-AC39-41273DC97816}">
+<ds:datastoreItem xmlns:ds="http://schemas.openxmlformats.org/officeDocument/2006/customXml" ds:itemID="{02AF6011-18D0-4EDF-AC20-289F558EFFEC}">
   <ds:schemaRefs>
     <ds:schemaRef ds:uri="http://schemas.openxmlformats.org/officeDocument/2006/bibliography"/>
   </ds:schemaRefs>

</xml_diff>